<commit_message>
Integrate Lazada API into prototype merged
</commit_message>
<xml_diff>
--- a/Docs/Steps.docx
+++ b/Docs/Steps.docx
@@ -5,12 +5,6 @@
     <w:p>
       <w:r>
         <w:t>From empty database:</w:t>
-      </w:r>
-    </w:p>
-    <w:p>
-      <w:r>
-        <w:tab/>
-        <w:t>Fill in the path setting</w:t>
       </w:r>
     </w:p>
     <w:p>

</xml_diff>